<commit_message>
modified the word document
</commit_message>
<xml_diff>
--- a/weeek1/exercise_solution.docx
+++ b/weeek1/exercise_solution.docx
@@ -5831,6 +5831,92 @@
           <w:rFonts w:ascii="Bahnschrift Light" w:hAnsi="Bahnschrift Light"/>
         </w:rPr>
       </w:pPr>
+      <w:r>
+        <w:rPr>
+          <w:sz w:val="28"/>
+          <w:szCs w:val="28"/>
+        </w:rPr>
+        <w:t>When using the Amazon stock data, the energy curve becomes smoother as the window size increases.</w:t>
+      </w:r>
+      <w:r>
+        <w:rPr>
+          <w:sz w:val="28"/>
+          <w:szCs w:val="28"/>
+        </w:rPr>
+        <w:t xml:space="preserve"> </w:t>
+      </w:r>
+      <w:r>
+        <w:rPr>
+          <w:sz w:val="28"/>
+          <w:szCs w:val="28"/>
+        </w:rPr>
+        <w:t xml:space="preserve">A </w:t>
+      </w:r>
+      <w:r>
+        <w:rPr>
+          <w:sz w:val="28"/>
+          <w:szCs w:val="28"/>
+        </w:rPr>
+        <w:t>window</w:t>
+      </w:r>
+      <w:r>
+        <w:rPr>
+          <w:sz w:val="28"/>
+          <w:szCs w:val="28"/>
+        </w:rPr>
+        <w:t xml:space="preserve"> </w:t>
+      </w:r>
+      <w:proofErr w:type="gramStart"/>
+      <w:r>
+        <w:rPr>
+          <w:sz w:val="28"/>
+          <w:szCs w:val="28"/>
+        </w:rPr>
+        <w:t>size of</w:t>
+      </w:r>
+      <w:proofErr w:type="gramEnd"/>
+      <w:r>
+        <w:rPr>
+          <w:sz w:val="28"/>
+          <w:szCs w:val="28"/>
+        </w:rPr>
+        <w:t xml:space="preserve"> </w:t>
+      </w:r>
+      <w:r>
+        <w:rPr>
+          <w:sz w:val="28"/>
+          <w:szCs w:val="28"/>
+        </w:rPr>
+        <w:t>100 samples gives a visually smooth and meaningful energy curve that represents the general trend of fluctuations without being distorted by daily noise.</w:t>
+      </w:r>
+      <w:r>
+        <w:rPr>
+          <w:sz w:val="28"/>
+          <w:szCs w:val="28"/>
+        </w:rPr>
+        <w:br/>
+        <w:t xml:space="preserve">A smaller window (e.g., 5) captures too much short-term </w:t>
+      </w:r>
+      <w:r>
+        <w:rPr>
+          <w:sz w:val="28"/>
+          <w:szCs w:val="28"/>
+        </w:rPr>
+        <w:t>insights</w:t>
+      </w:r>
+      <w:r>
+        <w:rPr>
+          <w:sz w:val="28"/>
+          <w:szCs w:val="28"/>
+        </w:rPr>
+        <w:t>, making the energy curve irregular and less useful for machine-based pattern analysis</w:t>
+      </w:r>
+      <w:r>
+        <w:rPr>
+          <w:rFonts w:ascii="Bahnschrift Light" w:hAnsi="Bahnschrift Light"/>
+        </w:rPr>
+        <w:t>.</w:t>
+      </w:r>
     </w:p>
     <w:p>
       <w:pPr>
@@ -6189,6 +6275,7 @@
         <w:rPr>
           <w:rFonts w:ascii="Bahnschrift Light" w:hAnsi="Bahnschrift Light"/>
         </w:rPr>
+        <w:lastRenderedPageBreak/>
         <w:t xml:space="preserve">def </w:t>
       </w:r>
       <w:proofErr w:type="spellStart"/>
@@ -6367,797 +6454,797 @@
         <w:rPr>
           <w:rFonts w:ascii="Bahnschrift Light" w:hAnsi="Bahnschrift Light"/>
         </w:rPr>
+        <w:t xml:space="preserve">        start = </w:t>
+      </w:r>
+      <w:proofErr w:type="gramStart"/>
+      <w:r>
+        <w:rPr>
+          <w:rFonts w:ascii="Bahnschrift Light" w:hAnsi="Bahnschrift Light"/>
+        </w:rPr>
+        <w:t>max(</w:t>
+      </w:r>
+      <w:proofErr w:type="gramEnd"/>
+      <w:r>
+        <w:rPr>
+          <w:rFonts w:ascii="Bahnschrift Light" w:hAnsi="Bahnschrift Light"/>
+        </w:rPr>
+        <w:t xml:space="preserve">0, </w:t>
+      </w:r>
+      <w:proofErr w:type="spellStart"/>
+      <w:r>
+        <w:rPr>
+          <w:rFonts w:ascii="Bahnschrift Light" w:hAnsi="Bahnschrift Light"/>
+        </w:rPr>
+        <w:t>i</w:t>
+      </w:r>
+      <w:proofErr w:type="spellEnd"/>
+      <w:r>
+        <w:rPr>
+          <w:rFonts w:ascii="Bahnschrift Light" w:hAnsi="Bahnschrift Light"/>
+        </w:rPr>
+        <w:t xml:space="preserve"> - </w:t>
+      </w:r>
+      <w:proofErr w:type="spellStart"/>
+      <w:r>
+        <w:rPr>
+          <w:rFonts w:ascii="Bahnschrift Light" w:hAnsi="Bahnschrift Light"/>
+        </w:rPr>
+        <w:t>half_win</w:t>
+      </w:r>
+      <w:proofErr w:type="spellEnd"/>
+      <w:r>
+        <w:rPr>
+          <w:rFonts w:ascii="Bahnschrift Light" w:hAnsi="Bahnschrift Light"/>
+        </w:rPr>
+        <w:t>)</w:t>
+      </w:r>
+    </w:p>
+    <w:p>
+      <w:pPr>
+        <w:tabs>
+          <w:tab w:val="left" w:pos="1286"/>
+        </w:tabs>
+        <w:rPr>
+          <w:rFonts w:ascii="Bahnschrift Light" w:hAnsi="Bahnschrift Light"/>
+        </w:rPr>
+      </w:pPr>
+      <w:r>
+        <w:rPr>
+          <w:rFonts w:ascii="Bahnschrift Light" w:hAnsi="Bahnschrift Light"/>
+        </w:rPr>
+        <w:t>        end = min(</w:t>
+      </w:r>
+      <w:proofErr w:type="spellStart"/>
+      <w:r>
+        <w:rPr>
+          <w:rFonts w:ascii="Bahnschrift Light" w:hAnsi="Bahnschrift Light"/>
+        </w:rPr>
+        <w:t>len</w:t>
+      </w:r>
+      <w:proofErr w:type="spellEnd"/>
+      <w:r>
+        <w:rPr>
+          <w:rFonts w:ascii="Bahnschrift Light" w:hAnsi="Bahnschrift Light"/>
+        </w:rPr>
+        <w:t xml:space="preserve">(signal), </w:t>
+      </w:r>
+      <w:proofErr w:type="spellStart"/>
+      <w:r>
+        <w:rPr>
+          <w:rFonts w:ascii="Bahnschrift Light" w:hAnsi="Bahnschrift Light"/>
+        </w:rPr>
+        <w:t>i</w:t>
+      </w:r>
+      <w:proofErr w:type="spellEnd"/>
+      <w:r>
+        <w:rPr>
+          <w:rFonts w:ascii="Bahnschrift Light" w:hAnsi="Bahnschrift Light"/>
+        </w:rPr>
+        <w:t xml:space="preserve"> + </w:t>
+      </w:r>
+      <w:proofErr w:type="spellStart"/>
+      <w:r>
+        <w:rPr>
+          <w:rFonts w:ascii="Bahnschrift Light" w:hAnsi="Bahnschrift Light"/>
+        </w:rPr>
+        <w:t>half_win</w:t>
+      </w:r>
+      <w:proofErr w:type="spellEnd"/>
+      <w:r>
+        <w:rPr>
+          <w:rFonts w:ascii="Bahnschrift Light" w:hAnsi="Bahnschrift Light"/>
+        </w:rPr>
+        <w:t>)</w:t>
+      </w:r>
+    </w:p>
+    <w:p>
+      <w:pPr>
+        <w:tabs>
+          <w:tab w:val="left" w:pos="1286"/>
+        </w:tabs>
+        <w:rPr>
+          <w:rFonts w:ascii="Bahnschrift Light" w:hAnsi="Bahnschrift Light"/>
+        </w:rPr>
+      </w:pPr>
+      <w:r>
+        <w:rPr>
+          <w:rFonts w:ascii="Bahnschrift Light" w:hAnsi="Bahnschrift Light"/>
+        </w:rPr>
+        <w:t>        segment = signal[</w:t>
+      </w:r>
+      <w:proofErr w:type="spellStart"/>
+      <w:proofErr w:type="gramStart"/>
+      <w:r>
+        <w:rPr>
+          <w:rFonts w:ascii="Bahnschrift Light" w:hAnsi="Bahnschrift Light"/>
+        </w:rPr>
+        <w:t>start:end</w:t>
+      </w:r>
+      <w:proofErr w:type="spellEnd"/>
+      <w:proofErr w:type="gramEnd"/>
+      <w:r>
+        <w:rPr>
+          <w:rFonts w:ascii="Bahnschrift Light" w:hAnsi="Bahnschrift Light"/>
+        </w:rPr>
+        <w:t>]</w:t>
+      </w:r>
+    </w:p>
+    <w:p>
+      <w:pPr>
+        <w:tabs>
+          <w:tab w:val="left" w:pos="1286"/>
+        </w:tabs>
+        <w:rPr>
+          <w:rFonts w:ascii="Bahnschrift Light" w:hAnsi="Bahnschrift Light"/>
+        </w:rPr>
+      </w:pPr>
+      <w:r>
+        <w:rPr>
+          <w:rFonts w:ascii="Bahnschrift Light" w:hAnsi="Bahnschrift Light"/>
+        </w:rPr>
+        <w:t xml:space="preserve">        </w:t>
+      </w:r>
+      <w:proofErr w:type="spellStart"/>
+      <w:r>
+        <w:rPr>
+          <w:rFonts w:ascii="Bahnschrift Light" w:hAnsi="Bahnschrift Light"/>
+        </w:rPr>
+        <w:t>en</w:t>
+      </w:r>
+      <w:proofErr w:type="spellEnd"/>
+      <w:r>
+        <w:rPr>
+          <w:rFonts w:ascii="Bahnschrift Light" w:hAnsi="Bahnschrift Light"/>
+        </w:rPr>
+        <w:t>[</w:t>
+      </w:r>
+      <w:proofErr w:type="spellStart"/>
+      <w:r>
+        <w:rPr>
+          <w:rFonts w:ascii="Bahnschrift Light" w:hAnsi="Bahnschrift Light"/>
+        </w:rPr>
+        <w:t>i</w:t>
+      </w:r>
+      <w:proofErr w:type="spellEnd"/>
+      <w:r>
+        <w:rPr>
+          <w:rFonts w:ascii="Bahnschrift Light" w:hAnsi="Bahnschrift Light"/>
+        </w:rPr>
+        <w:t xml:space="preserve">] = </w:t>
+      </w:r>
+      <w:proofErr w:type="spellStart"/>
+      <w:proofErr w:type="gramStart"/>
+      <w:r>
+        <w:rPr>
+          <w:rFonts w:ascii="Bahnschrift Light" w:hAnsi="Bahnschrift Light"/>
+        </w:rPr>
+        <w:t>np.sum</w:t>
+      </w:r>
+      <w:proofErr w:type="spellEnd"/>
+      <w:r>
+        <w:rPr>
+          <w:rFonts w:ascii="Bahnschrift Light" w:hAnsi="Bahnschrift Light"/>
+        </w:rPr>
+        <w:t>(</w:t>
+      </w:r>
+      <w:proofErr w:type="gramEnd"/>
+      <w:r>
+        <w:rPr>
+          <w:rFonts w:ascii="Bahnschrift Light" w:hAnsi="Bahnschrift Light"/>
+        </w:rPr>
+        <w:t xml:space="preserve">(segment - </w:t>
+      </w:r>
+      <w:proofErr w:type="spellStart"/>
+      <w:proofErr w:type="gramStart"/>
+      <w:r>
+        <w:rPr>
+          <w:rFonts w:ascii="Bahnschrift Light" w:hAnsi="Bahnschrift Light"/>
+        </w:rPr>
+        <w:t>np.mean</w:t>
+      </w:r>
+      <w:proofErr w:type="spellEnd"/>
+      <w:proofErr w:type="gramEnd"/>
+      <w:r>
+        <w:rPr>
+          <w:rFonts w:ascii="Bahnschrift Light" w:hAnsi="Bahnschrift Light"/>
+        </w:rPr>
+        <w:t>(segment</w:t>
+      </w:r>
+      <w:proofErr w:type="gramStart"/>
+      <w:r>
+        <w:rPr>
+          <w:rFonts w:ascii="Bahnschrift Light" w:hAnsi="Bahnschrift Light"/>
+        </w:rPr>
+        <w:t>))*</w:t>
+      </w:r>
+      <w:proofErr w:type="gramEnd"/>
+      <w:r>
+        <w:rPr>
+          <w:rFonts w:ascii="Bahnschrift Light" w:hAnsi="Bahnschrift Light"/>
+        </w:rPr>
+        <w:t>*2)</w:t>
+      </w:r>
+    </w:p>
+    <w:p>
+      <w:pPr>
+        <w:tabs>
+          <w:tab w:val="left" w:pos="1286"/>
+        </w:tabs>
+        <w:rPr>
+          <w:rFonts w:ascii="Bahnschrift Light" w:hAnsi="Bahnschrift Light"/>
+        </w:rPr>
+      </w:pPr>
+      <w:r>
+        <w:rPr>
+          <w:rFonts w:ascii="Bahnschrift Light" w:hAnsi="Bahnschrift Light"/>
+        </w:rPr>
+        <w:t xml:space="preserve">    return </w:t>
+      </w:r>
+      <w:proofErr w:type="spellStart"/>
+      <w:r>
+        <w:rPr>
+          <w:rFonts w:ascii="Bahnschrift Light" w:hAnsi="Bahnschrift Light"/>
+        </w:rPr>
+        <w:t>en</w:t>
+      </w:r>
+      <w:proofErr w:type="spellEnd"/>
+    </w:p>
+    <w:p>
+      <w:pPr>
+        <w:tabs>
+          <w:tab w:val="left" w:pos="1286"/>
+        </w:tabs>
+        <w:rPr>
+          <w:rFonts w:ascii="Bahnschrift Light" w:hAnsi="Bahnschrift Light"/>
+        </w:rPr>
+      </w:pPr>
+    </w:p>
+    <w:p>
+      <w:pPr>
+        <w:tabs>
+          <w:tab w:val="left" w:pos="1286"/>
+        </w:tabs>
+        <w:rPr>
+          <w:rFonts w:ascii="Bahnschrift Light" w:hAnsi="Bahnschrift Light"/>
+        </w:rPr>
+      </w:pPr>
+      <w:proofErr w:type="spellStart"/>
+      <w:r>
+        <w:rPr>
+          <w:rFonts w:ascii="Bahnschrift Light" w:hAnsi="Bahnschrift Light"/>
+        </w:rPr>
+        <w:t>E_small</w:t>
+      </w:r>
+      <w:proofErr w:type="spellEnd"/>
+      <w:r>
+        <w:rPr>
+          <w:rFonts w:ascii="Bahnschrift Light" w:hAnsi="Bahnschrift Light"/>
+        </w:rPr>
+        <w:t xml:space="preserve"> = </w:t>
+      </w:r>
+      <w:proofErr w:type="spellStart"/>
+      <w:r>
+        <w:rPr>
+          <w:rFonts w:ascii="Bahnschrift Light" w:hAnsi="Bahnschrift Light"/>
+        </w:rPr>
+        <w:t>energy_</w:t>
+      </w:r>
+      <w:proofErr w:type="gramStart"/>
+      <w:r>
+        <w:rPr>
+          <w:rFonts w:ascii="Bahnschrift Light" w:hAnsi="Bahnschrift Light"/>
+        </w:rPr>
+        <w:t>curve</w:t>
+      </w:r>
+      <w:proofErr w:type="spellEnd"/>
+      <w:r>
+        <w:rPr>
+          <w:rFonts w:ascii="Bahnschrift Light" w:hAnsi="Bahnschrift Light"/>
+        </w:rPr>
+        <w:t>(</w:t>
+      </w:r>
+      <w:proofErr w:type="gramEnd"/>
+      <w:r>
+        <w:rPr>
+          <w:rFonts w:ascii="Bahnschrift Light" w:hAnsi="Bahnschrift Light"/>
+        </w:rPr>
+        <w:t>y, 5)</w:t>
+      </w:r>
+    </w:p>
+    <w:p>
+      <w:pPr>
+        <w:tabs>
+          <w:tab w:val="left" w:pos="1286"/>
+        </w:tabs>
+        <w:rPr>
+          <w:rFonts w:ascii="Bahnschrift Light" w:hAnsi="Bahnschrift Light"/>
+        </w:rPr>
+      </w:pPr>
+      <w:proofErr w:type="spellStart"/>
+      <w:r>
+        <w:rPr>
+          <w:rFonts w:ascii="Bahnschrift Light" w:hAnsi="Bahnschrift Light"/>
+        </w:rPr>
+        <w:t>E_medium</w:t>
+      </w:r>
+      <w:proofErr w:type="spellEnd"/>
+      <w:r>
+        <w:rPr>
+          <w:rFonts w:ascii="Bahnschrift Light" w:hAnsi="Bahnschrift Light"/>
+        </w:rPr>
+        <w:t xml:space="preserve"> = </w:t>
+      </w:r>
+      <w:proofErr w:type="spellStart"/>
+      <w:r>
+        <w:rPr>
+          <w:rFonts w:ascii="Bahnschrift Light" w:hAnsi="Bahnschrift Light"/>
+        </w:rPr>
+        <w:t>energy_</w:t>
+      </w:r>
+      <w:proofErr w:type="gramStart"/>
+      <w:r>
+        <w:rPr>
+          <w:rFonts w:ascii="Bahnschrift Light" w:hAnsi="Bahnschrift Light"/>
+        </w:rPr>
+        <w:t>curve</w:t>
+      </w:r>
+      <w:proofErr w:type="spellEnd"/>
+      <w:r>
+        <w:rPr>
+          <w:rFonts w:ascii="Bahnschrift Light" w:hAnsi="Bahnschrift Light"/>
+        </w:rPr>
+        <w:t>(</w:t>
+      </w:r>
+      <w:proofErr w:type="gramEnd"/>
+      <w:r>
+        <w:rPr>
+          <w:rFonts w:ascii="Bahnschrift Light" w:hAnsi="Bahnschrift Light"/>
+        </w:rPr>
+        <w:t>y, 30)</w:t>
+      </w:r>
+    </w:p>
+    <w:p>
+      <w:pPr>
+        <w:tabs>
+          <w:tab w:val="left" w:pos="1286"/>
+        </w:tabs>
+        <w:rPr>
+          <w:rFonts w:ascii="Bahnschrift Light" w:hAnsi="Bahnschrift Light"/>
+        </w:rPr>
+      </w:pPr>
+      <w:proofErr w:type="spellStart"/>
+      <w:r>
+        <w:rPr>
+          <w:rFonts w:ascii="Bahnschrift Light" w:hAnsi="Bahnschrift Light"/>
+        </w:rPr>
+        <w:t>E_large</w:t>
+      </w:r>
+      <w:proofErr w:type="spellEnd"/>
+      <w:r>
+        <w:rPr>
+          <w:rFonts w:ascii="Bahnschrift Light" w:hAnsi="Bahnschrift Light"/>
+        </w:rPr>
+        <w:t xml:space="preserve"> = </w:t>
+      </w:r>
+      <w:proofErr w:type="spellStart"/>
+      <w:r>
+        <w:rPr>
+          <w:rFonts w:ascii="Bahnschrift Light" w:hAnsi="Bahnschrift Light"/>
+        </w:rPr>
+        <w:t>energy_</w:t>
+      </w:r>
+      <w:proofErr w:type="gramStart"/>
+      <w:r>
+        <w:rPr>
+          <w:rFonts w:ascii="Bahnschrift Light" w:hAnsi="Bahnschrift Light"/>
+        </w:rPr>
+        <w:t>curve</w:t>
+      </w:r>
+      <w:proofErr w:type="spellEnd"/>
+      <w:r>
+        <w:rPr>
+          <w:rFonts w:ascii="Bahnschrift Light" w:hAnsi="Bahnschrift Light"/>
+        </w:rPr>
+        <w:t>(</w:t>
+      </w:r>
+      <w:proofErr w:type="gramEnd"/>
+      <w:r>
+        <w:rPr>
+          <w:rFonts w:ascii="Bahnschrift Light" w:hAnsi="Bahnschrift Light"/>
+        </w:rPr>
+        <w:t>y, 100)</w:t>
+      </w:r>
+    </w:p>
+    <w:p>
+      <w:pPr>
+        <w:tabs>
+          <w:tab w:val="left" w:pos="1286"/>
+        </w:tabs>
+        <w:rPr>
+          <w:rFonts w:ascii="Bahnschrift Light" w:hAnsi="Bahnschrift Light"/>
+        </w:rPr>
+      </w:pPr>
+    </w:p>
+    <w:p>
+      <w:pPr>
+        <w:tabs>
+          <w:tab w:val="left" w:pos="1286"/>
+        </w:tabs>
+        <w:rPr>
+          <w:rFonts w:ascii="Bahnschrift Light" w:hAnsi="Bahnschrift Light"/>
+        </w:rPr>
+      </w:pPr>
+      <w:proofErr w:type="spellStart"/>
+      <w:proofErr w:type="gramStart"/>
+      <w:r>
+        <w:rPr>
+          <w:rFonts w:ascii="Bahnschrift Light" w:hAnsi="Bahnschrift Light"/>
+        </w:rPr>
+        <w:t>plt.figure</w:t>
+      </w:r>
+      <w:proofErr w:type="spellEnd"/>
+      <w:proofErr w:type="gramEnd"/>
+      <w:r>
+        <w:rPr>
+          <w:rFonts w:ascii="Bahnschrift Light" w:hAnsi="Bahnschrift Light"/>
+        </w:rPr>
+        <w:t>(</w:t>
+      </w:r>
+      <w:proofErr w:type="spellStart"/>
+      <w:r>
+        <w:rPr>
+          <w:rFonts w:ascii="Bahnschrift Light" w:hAnsi="Bahnschrift Light"/>
+        </w:rPr>
+        <w:t>figsize</w:t>
+      </w:r>
+      <w:proofErr w:type="spellEnd"/>
+      <w:proofErr w:type="gramStart"/>
+      <w:r>
+        <w:rPr>
+          <w:rFonts w:ascii="Bahnschrift Light" w:hAnsi="Bahnschrift Light"/>
+        </w:rPr>
+        <w:t>=(</w:t>
+      </w:r>
+      <w:proofErr w:type="gramEnd"/>
+      <w:r>
+        <w:rPr>
+          <w:rFonts w:ascii="Bahnschrift Light" w:hAnsi="Bahnschrift Light"/>
+        </w:rPr>
+        <w:t>12,6))</w:t>
+      </w:r>
+    </w:p>
+    <w:p>
+      <w:pPr>
+        <w:tabs>
+          <w:tab w:val="left" w:pos="1286"/>
+        </w:tabs>
+        <w:rPr>
+          <w:rFonts w:ascii="Bahnschrift Light" w:hAnsi="Bahnschrift Light"/>
+        </w:rPr>
+      </w:pPr>
+    </w:p>
+    <w:p>
+      <w:pPr>
+        <w:tabs>
+          <w:tab w:val="left" w:pos="1286"/>
+        </w:tabs>
+        <w:rPr>
+          <w:rFonts w:ascii="Bahnschrift Light" w:hAnsi="Bahnschrift Light"/>
+        </w:rPr>
+      </w:pPr>
+      <w:proofErr w:type="spellStart"/>
+      <w:proofErr w:type="gramStart"/>
+      <w:r>
+        <w:rPr>
+          <w:rFonts w:ascii="Bahnschrift Light" w:hAnsi="Bahnschrift Light"/>
+        </w:rPr>
+        <w:t>plt.subplot</w:t>
+      </w:r>
+      <w:proofErr w:type="spellEnd"/>
+      <w:proofErr w:type="gramEnd"/>
+      <w:r>
+        <w:rPr>
+          <w:rFonts w:ascii="Bahnschrift Light" w:hAnsi="Bahnschrift Light"/>
+        </w:rPr>
+        <w:t>(2,1,1)</w:t>
+      </w:r>
+    </w:p>
+    <w:p>
+      <w:pPr>
+        <w:tabs>
+          <w:tab w:val="left" w:pos="1286"/>
+        </w:tabs>
+        <w:rPr>
+          <w:rFonts w:ascii="Bahnschrift Light" w:hAnsi="Bahnschrift Light"/>
+        </w:rPr>
+      </w:pPr>
+      <w:proofErr w:type="spellStart"/>
+      <w:proofErr w:type="gramStart"/>
+      <w:r>
+        <w:rPr>
+          <w:rFonts w:ascii="Bahnschrift Light" w:hAnsi="Bahnschrift Light"/>
+        </w:rPr>
+        <w:t>plt.plot</w:t>
+      </w:r>
+      <w:proofErr w:type="spellEnd"/>
+      <w:proofErr w:type="gramEnd"/>
+      <w:r>
+        <w:rPr>
+          <w:rFonts w:ascii="Bahnschrift Light" w:hAnsi="Bahnschrift Light"/>
+        </w:rPr>
+        <w:t>(time, y, color='gray')</w:t>
+      </w:r>
+    </w:p>
+    <w:p>
+      <w:pPr>
+        <w:tabs>
+          <w:tab w:val="left" w:pos="1286"/>
+        </w:tabs>
+        <w:rPr>
+          <w:rFonts w:ascii="Bahnschrift Light" w:hAnsi="Bahnschrift Light"/>
+        </w:rPr>
+      </w:pPr>
+      <w:proofErr w:type="spellStart"/>
+      <w:proofErr w:type="gramStart"/>
+      <w:r>
+        <w:rPr>
+          <w:rFonts w:ascii="Bahnschrift Light" w:hAnsi="Bahnschrift Light"/>
+        </w:rPr>
+        <w:t>plt.title</w:t>
+      </w:r>
+      <w:proofErr w:type="spellEnd"/>
+      <w:proofErr w:type="gramEnd"/>
+      <w:r>
+        <w:rPr>
+          <w:rFonts w:ascii="Bahnschrift Light" w:hAnsi="Bahnschrift Light"/>
+        </w:rPr>
+        <w:t>("Amazon Stock 'Open' Price Fluctuations")</w:t>
+      </w:r>
+    </w:p>
+    <w:p>
+      <w:pPr>
+        <w:tabs>
+          <w:tab w:val="left" w:pos="1286"/>
+        </w:tabs>
+        <w:rPr>
+          <w:rFonts w:ascii="Bahnschrift Light" w:hAnsi="Bahnschrift Light"/>
+        </w:rPr>
+      </w:pPr>
+    </w:p>
+    <w:p>
+      <w:pPr>
+        <w:tabs>
+          <w:tab w:val="left" w:pos="1286"/>
+        </w:tabs>
+        <w:rPr>
+          <w:rFonts w:ascii="Bahnschrift Light" w:hAnsi="Bahnschrift Light"/>
+        </w:rPr>
+      </w:pPr>
+      <w:proofErr w:type="spellStart"/>
+      <w:proofErr w:type="gramStart"/>
+      <w:r>
+        <w:rPr>
+          <w:rFonts w:ascii="Bahnschrift Light" w:hAnsi="Bahnschrift Light"/>
+        </w:rPr>
+        <w:t>plt.subplot</w:t>
+      </w:r>
+      <w:proofErr w:type="spellEnd"/>
+      <w:proofErr w:type="gramEnd"/>
+      <w:r>
+        <w:rPr>
+          <w:rFonts w:ascii="Bahnschrift Light" w:hAnsi="Bahnschrift Light"/>
+        </w:rPr>
+        <w:t>(2,1,2)</w:t>
+      </w:r>
+    </w:p>
+    <w:p>
+      <w:pPr>
+        <w:tabs>
+          <w:tab w:val="left" w:pos="1286"/>
+        </w:tabs>
+        <w:rPr>
+          <w:rFonts w:ascii="Bahnschrift Light" w:hAnsi="Bahnschrift Light"/>
+        </w:rPr>
+      </w:pPr>
+      <w:proofErr w:type="spellStart"/>
+      <w:proofErr w:type="gramStart"/>
+      <w:r>
+        <w:rPr>
+          <w:rFonts w:ascii="Bahnschrift Light" w:hAnsi="Bahnschrift Light"/>
+        </w:rPr>
+        <w:t>plt.plot</w:t>
+      </w:r>
+      <w:proofErr w:type="spellEnd"/>
+      <w:proofErr w:type="gramEnd"/>
+      <w:r>
+        <w:rPr>
+          <w:rFonts w:ascii="Bahnschrift Light" w:hAnsi="Bahnschrift Light"/>
+        </w:rPr>
+        <w:t xml:space="preserve">(time, </w:t>
+      </w:r>
+      <w:proofErr w:type="spellStart"/>
+      <w:r>
+        <w:rPr>
+          <w:rFonts w:ascii="Bahnschrift Light" w:hAnsi="Bahnschrift Light"/>
+        </w:rPr>
+        <w:t>E_small</w:t>
+      </w:r>
+      <w:proofErr w:type="spellEnd"/>
+      <w:r>
+        <w:rPr>
+          <w:rFonts w:ascii="Bahnschrift Light" w:hAnsi="Bahnschrift Light"/>
+        </w:rPr>
+        <w:t>, label='Window=5')</w:t>
+      </w:r>
+    </w:p>
+    <w:p>
+      <w:pPr>
+        <w:tabs>
+          <w:tab w:val="left" w:pos="1286"/>
+        </w:tabs>
+        <w:rPr>
+          <w:rFonts w:ascii="Bahnschrift Light" w:hAnsi="Bahnschrift Light"/>
+        </w:rPr>
+      </w:pPr>
+      <w:proofErr w:type="spellStart"/>
+      <w:proofErr w:type="gramStart"/>
+      <w:r>
+        <w:rPr>
+          <w:rFonts w:ascii="Bahnschrift Light" w:hAnsi="Bahnschrift Light"/>
+        </w:rPr>
+        <w:t>plt.plot</w:t>
+      </w:r>
+      <w:proofErr w:type="spellEnd"/>
+      <w:proofErr w:type="gramEnd"/>
+      <w:r>
+        <w:rPr>
+          <w:rFonts w:ascii="Bahnschrift Light" w:hAnsi="Bahnschrift Light"/>
+        </w:rPr>
+        <w:t xml:space="preserve">(time, </w:t>
+      </w:r>
+      <w:proofErr w:type="spellStart"/>
+      <w:r>
+        <w:rPr>
+          <w:rFonts w:ascii="Bahnschrift Light" w:hAnsi="Bahnschrift Light"/>
+        </w:rPr>
+        <w:t>E_medium</w:t>
+      </w:r>
+      <w:proofErr w:type="spellEnd"/>
+      <w:r>
+        <w:rPr>
+          <w:rFonts w:ascii="Bahnschrift Light" w:hAnsi="Bahnschrift Light"/>
+        </w:rPr>
+        <w:t>, label='Window=30')</w:t>
+      </w:r>
+    </w:p>
+    <w:p>
+      <w:pPr>
+        <w:tabs>
+          <w:tab w:val="left" w:pos="1286"/>
+        </w:tabs>
+        <w:rPr>
+          <w:rFonts w:ascii="Bahnschrift Light" w:hAnsi="Bahnschrift Light"/>
+        </w:rPr>
+      </w:pPr>
+      <w:proofErr w:type="spellStart"/>
+      <w:proofErr w:type="gramStart"/>
+      <w:r>
+        <w:rPr>
+          <w:rFonts w:ascii="Bahnschrift Light" w:hAnsi="Bahnschrift Light"/>
+        </w:rPr>
+        <w:t>plt.plot</w:t>
+      </w:r>
+      <w:proofErr w:type="spellEnd"/>
+      <w:proofErr w:type="gramEnd"/>
+      <w:r>
+        <w:rPr>
+          <w:rFonts w:ascii="Bahnschrift Light" w:hAnsi="Bahnschrift Light"/>
+        </w:rPr>
+        <w:t xml:space="preserve">(time, </w:t>
+      </w:r>
+      <w:proofErr w:type="spellStart"/>
+      <w:r>
+        <w:rPr>
+          <w:rFonts w:ascii="Bahnschrift Light" w:hAnsi="Bahnschrift Light"/>
+        </w:rPr>
+        <w:t>E_large</w:t>
+      </w:r>
+      <w:proofErr w:type="spellEnd"/>
+      <w:r>
+        <w:rPr>
+          <w:rFonts w:ascii="Bahnschrift Light" w:hAnsi="Bahnschrift Light"/>
+        </w:rPr>
+        <w:t>, label='Window=100')</w:t>
+      </w:r>
+    </w:p>
+    <w:p>
+      <w:pPr>
+        <w:tabs>
+          <w:tab w:val="left" w:pos="1286"/>
+        </w:tabs>
+        <w:rPr>
+          <w:rFonts w:ascii="Bahnschrift Light" w:hAnsi="Bahnschrift Light"/>
+        </w:rPr>
+      </w:pPr>
+      <w:proofErr w:type="spellStart"/>
+      <w:proofErr w:type="gramStart"/>
+      <w:r>
+        <w:rPr>
+          <w:rFonts w:ascii="Bahnschrift Light" w:hAnsi="Bahnschrift Light"/>
+        </w:rPr>
+        <w:t>plt.xlabel</w:t>
+      </w:r>
+      <w:proofErr w:type="spellEnd"/>
+      <w:proofErr w:type="gramEnd"/>
+      <w:r>
+        <w:rPr>
+          <w:rFonts w:ascii="Bahnschrift Light" w:hAnsi="Bahnschrift Light"/>
+        </w:rPr>
+        <w:t>("Time (days)")</w:t>
+      </w:r>
+    </w:p>
+    <w:p>
+      <w:pPr>
+        <w:tabs>
+          <w:tab w:val="left" w:pos="1286"/>
+        </w:tabs>
+        <w:rPr>
+          <w:rFonts w:ascii="Bahnschrift Light" w:hAnsi="Bahnschrift Light"/>
+        </w:rPr>
+      </w:pPr>
+      <w:proofErr w:type="spellStart"/>
+      <w:proofErr w:type="gramStart"/>
+      <w:r>
+        <w:rPr>
+          <w:rFonts w:ascii="Bahnschrift Light" w:hAnsi="Bahnschrift Light"/>
+        </w:rPr>
+        <w:t>plt.ylabel</w:t>
+      </w:r>
+      <w:proofErr w:type="spellEnd"/>
+      <w:proofErr w:type="gramEnd"/>
+      <w:r>
+        <w:rPr>
+          <w:rFonts w:ascii="Bahnschrift Light" w:hAnsi="Bahnschrift Light"/>
+        </w:rPr>
+        <w:t>("Energy")</w:t>
+      </w:r>
+    </w:p>
+    <w:p>
+      <w:pPr>
+        <w:tabs>
+          <w:tab w:val="left" w:pos="1286"/>
+        </w:tabs>
+        <w:rPr>
+          <w:rFonts w:ascii="Bahnschrift Light" w:hAnsi="Bahnschrift Light"/>
+        </w:rPr>
+      </w:pPr>
+      <w:proofErr w:type="spellStart"/>
+      <w:proofErr w:type="gramStart"/>
+      <w:r>
+        <w:rPr>
+          <w:rFonts w:ascii="Bahnschrift Light" w:hAnsi="Bahnschrift Light"/>
+        </w:rPr>
         <w:lastRenderedPageBreak/>
-        <w:t xml:space="preserve">        start = </w:t>
-      </w:r>
-      <w:proofErr w:type="gramStart"/>
-      <w:r>
-        <w:rPr>
-          <w:rFonts w:ascii="Bahnschrift Light" w:hAnsi="Bahnschrift Light"/>
-        </w:rPr>
-        <w:t>max(</w:t>
-      </w:r>
-      <w:proofErr w:type="gramEnd"/>
-      <w:r>
-        <w:rPr>
-          <w:rFonts w:ascii="Bahnschrift Light" w:hAnsi="Bahnschrift Light"/>
-        </w:rPr>
-        <w:t xml:space="preserve">0, </w:t>
-      </w:r>
-      <w:proofErr w:type="spellStart"/>
-      <w:r>
-        <w:rPr>
-          <w:rFonts w:ascii="Bahnschrift Light" w:hAnsi="Bahnschrift Light"/>
-        </w:rPr>
-        <w:t>i</w:t>
-      </w:r>
-      <w:proofErr w:type="spellEnd"/>
-      <w:r>
-        <w:rPr>
-          <w:rFonts w:ascii="Bahnschrift Light" w:hAnsi="Bahnschrift Light"/>
-        </w:rPr>
-        <w:t xml:space="preserve"> - </w:t>
-      </w:r>
-      <w:proofErr w:type="spellStart"/>
-      <w:r>
-        <w:rPr>
-          <w:rFonts w:ascii="Bahnschrift Light" w:hAnsi="Bahnschrift Light"/>
-        </w:rPr>
-        <w:t>half_win</w:t>
-      </w:r>
-      <w:proofErr w:type="spellEnd"/>
-      <w:r>
-        <w:rPr>
-          <w:rFonts w:ascii="Bahnschrift Light" w:hAnsi="Bahnschrift Light"/>
-        </w:rPr>
-        <w:t>)</w:t>
-      </w:r>
-    </w:p>
-    <w:p>
-      <w:pPr>
-        <w:tabs>
-          <w:tab w:val="left" w:pos="1286"/>
-        </w:tabs>
-        <w:rPr>
-          <w:rFonts w:ascii="Bahnschrift Light" w:hAnsi="Bahnschrift Light"/>
-        </w:rPr>
-      </w:pPr>
-      <w:r>
-        <w:rPr>
-          <w:rFonts w:ascii="Bahnschrift Light" w:hAnsi="Bahnschrift Light"/>
-        </w:rPr>
-        <w:t>        end = min(</w:t>
-      </w:r>
-      <w:proofErr w:type="spellStart"/>
-      <w:r>
-        <w:rPr>
-          <w:rFonts w:ascii="Bahnschrift Light" w:hAnsi="Bahnschrift Light"/>
-        </w:rPr>
-        <w:t>len</w:t>
-      </w:r>
-      <w:proofErr w:type="spellEnd"/>
-      <w:r>
-        <w:rPr>
-          <w:rFonts w:ascii="Bahnschrift Light" w:hAnsi="Bahnschrift Light"/>
-        </w:rPr>
-        <w:t xml:space="preserve">(signal), </w:t>
-      </w:r>
-      <w:proofErr w:type="spellStart"/>
-      <w:r>
-        <w:rPr>
-          <w:rFonts w:ascii="Bahnschrift Light" w:hAnsi="Bahnschrift Light"/>
-        </w:rPr>
-        <w:t>i</w:t>
-      </w:r>
-      <w:proofErr w:type="spellEnd"/>
-      <w:r>
-        <w:rPr>
-          <w:rFonts w:ascii="Bahnschrift Light" w:hAnsi="Bahnschrift Light"/>
-        </w:rPr>
-        <w:t xml:space="preserve"> + </w:t>
-      </w:r>
-      <w:proofErr w:type="spellStart"/>
-      <w:r>
-        <w:rPr>
-          <w:rFonts w:ascii="Bahnschrift Light" w:hAnsi="Bahnschrift Light"/>
-        </w:rPr>
-        <w:t>half_win</w:t>
-      </w:r>
-      <w:proofErr w:type="spellEnd"/>
-      <w:r>
-        <w:rPr>
-          <w:rFonts w:ascii="Bahnschrift Light" w:hAnsi="Bahnschrift Light"/>
-        </w:rPr>
-        <w:t>)</w:t>
-      </w:r>
-    </w:p>
-    <w:p>
-      <w:pPr>
-        <w:tabs>
-          <w:tab w:val="left" w:pos="1286"/>
-        </w:tabs>
-        <w:rPr>
-          <w:rFonts w:ascii="Bahnschrift Light" w:hAnsi="Bahnschrift Light"/>
-        </w:rPr>
-      </w:pPr>
-      <w:r>
-        <w:rPr>
-          <w:rFonts w:ascii="Bahnschrift Light" w:hAnsi="Bahnschrift Light"/>
-        </w:rPr>
-        <w:t>        segment = signal[</w:t>
-      </w:r>
-      <w:proofErr w:type="spellStart"/>
-      <w:proofErr w:type="gramStart"/>
-      <w:r>
-        <w:rPr>
-          <w:rFonts w:ascii="Bahnschrift Light" w:hAnsi="Bahnschrift Light"/>
-        </w:rPr>
-        <w:t>start:end</w:t>
-      </w:r>
-      <w:proofErr w:type="spellEnd"/>
-      <w:proofErr w:type="gramEnd"/>
-      <w:r>
-        <w:rPr>
-          <w:rFonts w:ascii="Bahnschrift Light" w:hAnsi="Bahnschrift Light"/>
-        </w:rPr>
-        <w:t>]</w:t>
-      </w:r>
-    </w:p>
-    <w:p>
-      <w:pPr>
-        <w:tabs>
-          <w:tab w:val="left" w:pos="1286"/>
-        </w:tabs>
-        <w:rPr>
-          <w:rFonts w:ascii="Bahnschrift Light" w:hAnsi="Bahnschrift Light"/>
-        </w:rPr>
-      </w:pPr>
-      <w:r>
-        <w:rPr>
-          <w:rFonts w:ascii="Bahnschrift Light" w:hAnsi="Bahnschrift Light"/>
-        </w:rPr>
-        <w:t xml:space="preserve">        </w:t>
-      </w:r>
-      <w:proofErr w:type="spellStart"/>
-      <w:r>
-        <w:rPr>
-          <w:rFonts w:ascii="Bahnschrift Light" w:hAnsi="Bahnschrift Light"/>
-        </w:rPr>
-        <w:t>en</w:t>
-      </w:r>
-      <w:proofErr w:type="spellEnd"/>
-      <w:r>
-        <w:rPr>
-          <w:rFonts w:ascii="Bahnschrift Light" w:hAnsi="Bahnschrift Light"/>
-        </w:rPr>
-        <w:t>[</w:t>
-      </w:r>
-      <w:proofErr w:type="spellStart"/>
-      <w:r>
-        <w:rPr>
-          <w:rFonts w:ascii="Bahnschrift Light" w:hAnsi="Bahnschrift Light"/>
-        </w:rPr>
-        <w:t>i</w:t>
-      </w:r>
-      <w:proofErr w:type="spellEnd"/>
-      <w:r>
-        <w:rPr>
-          <w:rFonts w:ascii="Bahnschrift Light" w:hAnsi="Bahnschrift Light"/>
-        </w:rPr>
-        <w:t xml:space="preserve">] = </w:t>
-      </w:r>
-      <w:proofErr w:type="spellStart"/>
-      <w:proofErr w:type="gramStart"/>
-      <w:r>
-        <w:rPr>
-          <w:rFonts w:ascii="Bahnschrift Light" w:hAnsi="Bahnschrift Light"/>
-        </w:rPr>
-        <w:t>np.sum</w:t>
-      </w:r>
-      <w:proofErr w:type="spellEnd"/>
-      <w:r>
-        <w:rPr>
-          <w:rFonts w:ascii="Bahnschrift Light" w:hAnsi="Bahnschrift Light"/>
-        </w:rPr>
-        <w:t>(</w:t>
-      </w:r>
-      <w:proofErr w:type="gramEnd"/>
-      <w:r>
-        <w:rPr>
-          <w:rFonts w:ascii="Bahnschrift Light" w:hAnsi="Bahnschrift Light"/>
-        </w:rPr>
-        <w:t xml:space="preserve">(segment - </w:t>
-      </w:r>
-      <w:proofErr w:type="spellStart"/>
-      <w:proofErr w:type="gramStart"/>
-      <w:r>
-        <w:rPr>
-          <w:rFonts w:ascii="Bahnschrift Light" w:hAnsi="Bahnschrift Light"/>
-        </w:rPr>
-        <w:t>np.mean</w:t>
-      </w:r>
-      <w:proofErr w:type="spellEnd"/>
-      <w:proofErr w:type="gramEnd"/>
-      <w:r>
-        <w:rPr>
-          <w:rFonts w:ascii="Bahnschrift Light" w:hAnsi="Bahnschrift Light"/>
-        </w:rPr>
-        <w:t>(segment</w:t>
-      </w:r>
-      <w:proofErr w:type="gramStart"/>
-      <w:r>
-        <w:rPr>
-          <w:rFonts w:ascii="Bahnschrift Light" w:hAnsi="Bahnschrift Light"/>
-        </w:rPr>
-        <w:t>))*</w:t>
-      </w:r>
-      <w:proofErr w:type="gramEnd"/>
-      <w:r>
-        <w:rPr>
-          <w:rFonts w:ascii="Bahnschrift Light" w:hAnsi="Bahnschrift Light"/>
-        </w:rPr>
-        <w:t>*2)</w:t>
-      </w:r>
-    </w:p>
-    <w:p>
-      <w:pPr>
-        <w:tabs>
-          <w:tab w:val="left" w:pos="1286"/>
-        </w:tabs>
-        <w:rPr>
-          <w:rFonts w:ascii="Bahnschrift Light" w:hAnsi="Bahnschrift Light"/>
-        </w:rPr>
-      </w:pPr>
-      <w:r>
-        <w:rPr>
-          <w:rFonts w:ascii="Bahnschrift Light" w:hAnsi="Bahnschrift Light"/>
-        </w:rPr>
-        <w:t xml:space="preserve">    return </w:t>
-      </w:r>
-      <w:proofErr w:type="spellStart"/>
-      <w:r>
-        <w:rPr>
-          <w:rFonts w:ascii="Bahnschrift Light" w:hAnsi="Bahnschrift Light"/>
-        </w:rPr>
-        <w:t>en</w:t>
-      </w:r>
-      <w:proofErr w:type="spellEnd"/>
-    </w:p>
-    <w:p>
-      <w:pPr>
-        <w:tabs>
-          <w:tab w:val="left" w:pos="1286"/>
-        </w:tabs>
-        <w:rPr>
-          <w:rFonts w:ascii="Bahnschrift Light" w:hAnsi="Bahnschrift Light"/>
-        </w:rPr>
-      </w:pPr>
-    </w:p>
-    <w:p>
-      <w:pPr>
-        <w:tabs>
-          <w:tab w:val="left" w:pos="1286"/>
-        </w:tabs>
-        <w:rPr>
-          <w:rFonts w:ascii="Bahnschrift Light" w:hAnsi="Bahnschrift Light"/>
-        </w:rPr>
-      </w:pPr>
-      <w:proofErr w:type="spellStart"/>
-      <w:r>
-        <w:rPr>
-          <w:rFonts w:ascii="Bahnschrift Light" w:hAnsi="Bahnschrift Light"/>
-        </w:rPr>
-        <w:t>E_small</w:t>
-      </w:r>
-      <w:proofErr w:type="spellEnd"/>
-      <w:r>
-        <w:rPr>
-          <w:rFonts w:ascii="Bahnschrift Light" w:hAnsi="Bahnschrift Light"/>
-        </w:rPr>
-        <w:t xml:space="preserve"> = </w:t>
-      </w:r>
-      <w:proofErr w:type="spellStart"/>
-      <w:r>
-        <w:rPr>
-          <w:rFonts w:ascii="Bahnschrift Light" w:hAnsi="Bahnschrift Light"/>
-        </w:rPr>
-        <w:t>energy_</w:t>
-      </w:r>
-      <w:proofErr w:type="gramStart"/>
-      <w:r>
-        <w:rPr>
-          <w:rFonts w:ascii="Bahnschrift Light" w:hAnsi="Bahnschrift Light"/>
-        </w:rPr>
-        <w:t>curve</w:t>
-      </w:r>
-      <w:proofErr w:type="spellEnd"/>
-      <w:r>
-        <w:rPr>
-          <w:rFonts w:ascii="Bahnschrift Light" w:hAnsi="Bahnschrift Light"/>
-        </w:rPr>
-        <w:t>(</w:t>
-      </w:r>
-      <w:proofErr w:type="gramEnd"/>
-      <w:r>
-        <w:rPr>
-          <w:rFonts w:ascii="Bahnschrift Light" w:hAnsi="Bahnschrift Light"/>
-        </w:rPr>
-        <w:t>y, 5)</w:t>
-      </w:r>
-    </w:p>
-    <w:p>
-      <w:pPr>
-        <w:tabs>
-          <w:tab w:val="left" w:pos="1286"/>
-        </w:tabs>
-        <w:rPr>
-          <w:rFonts w:ascii="Bahnschrift Light" w:hAnsi="Bahnschrift Light"/>
-        </w:rPr>
-      </w:pPr>
-      <w:proofErr w:type="spellStart"/>
-      <w:r>
-        <w:rPr>
-          <w:rFonts w:ascii="Bahnschrift Light" w:hAnsi="Bahnschrift Light"/>
-        </w:rPr>
-        <w:t>E_medium</w:t>
-      </w:r>
-      <w:proofErr w:type="spellEnd"/>
-      <w:r>
-        <w:rPr>
-          <w:rFonts w:ascii="Bahnschrift Light" w:hAnsi="Bahnschrift Light"/>
-        </w:rPr>
-        <w:t xml:space="preserve"> = </w:t>
-      </w:r>
-      <w:proofErr w:type="spellStart"/>
-      <w:r>
-        <w:rPr>
-          <w:rFonts w:ascii="Bahnschrift Light" w:hAnsi="Bahnschrift Light"/>
-        </w:rPr>
-        <w:t>energy_</w:t>
-      </w:r>
-      <w:proofErr w:type="gramStart"/>
-      <w:r>
-        <w:rPr>
-          <w:rFonts w:ascii="Bahnschrift Light" w:hAnsi="Bahnschrift Light"/>
-        </w:rPr>
-        <w:t>curve</w:t>
-      </w:r>
-      <w:proofErr w:type="spellEnd"/>
-      <w:r>
-        <w:rPr>
-          <w:rFonts w:ascii="Bahnschrift Light" w:hAnsi="Bahnschrift Light"/>
-        </w:rPr>
-        <w:t>(</w:t>
-      </w:r>
-      <w:proofErr w:type="gramEnd"/>
-      <w:r>
-        <w:rPr>
-          <w:rFonts w:ascii="Bahnschrift Light" w:hAnsi="Bahnschrift Light"/>
-        </w:rPr>
-        <w:t>y, 30)</w:t>
-      </w:r>
-    </w:p>
-    <w:p>
-      <w:pPr>
-        <w:tabs>
-          <w:tab w:val="left" w:pos="1286"/>
-        </w:tabs>
-        <w:rPr>
-          <w:rFonts w:ascii="Bahnschrift Light" w:hAnsi="Bahnschrift Light"/>
-        </w:rPr>
-      </w:pPr>
-      <w:proofErr w:type="spellStart"/>
-      <w:r>
-        <w:rPr>
-          <w:rFonts w:ascii="Bahnschrift Light" w:hAnsi="Bahnschrift Light"/>
-        </w:rPr>
-        <w:t>E_large</w:t>
-      </w:r>
-      <w:proofErr w:type="spellEnd"/>
-      <w:r>
-        <w:rPr>
-          <w:rFonts w:ascii="Bahnschrift Light" w:hAnsi="Bahnschrift Light"/>
-        </w:rPr>
-        <w:t xml:space="preserve"> = </w:t>
-      </w:r>
-      <w:proofErr w:type="spellStart"/>
-      <w:r>
-        <w:rPr>
-          <w:rFonts w:ascii="Bahnschrift Light" w:hAnsi="Bahnschrift Light"/>
-        </w:rPr>
-        <w:t>energy_</w:t>
-      </w:r>
-      <w:proofErr w:type="gramStart"/>
-      <w:r>
-        <w:rPr>
-          <w:rFonts w:ascii="Bahnschrift Light" w:hAnsi="Bahnschrift Light"/>
-        </w:rPr>
-        <w:t>curve</w:t>
-      </w:r>
-      <w:proofErr w:type="spellEnd"/>
-      <w:r>
-        <w:rPr>
-          <w:rFonts w:ascii="Bahnschrift Light" w:hAnsi="Bahnschrift Light"/>
-        </w:rPr>
-        <w:t>(</w:t>
-      </w:r>
-      <w:proofErr w:type="gramEnd"/>
-      <w:r>
-        <w:rPr>
-          <w:rFonts w:ascii="Bahnschrift Light" w:hAnsi="Bahnschrift Light"/>
-        </w:rPr>
-        <w:t>y, 100)</w:t>
-      </w:r>
-    </w:p>
-    <w:p>
-      <w:pPr>
-        <w:tabs>
-          <w:tab w:val="left" w:pos="1286"/>
-        </w:tabs>
-        <w:rPr>
-          <w:rFonts w:ascii="Bahnschrift Light" w:hAnsi="Bahnschrift Light"/>
-        </w:rPr>
-      </w:pPr>
-    </w:p>
-    <w:p>
-      <w:pPr>
-        <w:tabs>
-          <w:tab w:val="left" w:pos="1286"/>
-        </w:tabs>
-        <w:rPr>
-          <w:rFonts w:ascii="Bahnschrift Light" w:hAnsi="Bahnschrift Light"/>
-        </w:rPr>
-      </w:pPr>
-      <w:proofErr w:type="spellStart"/>
-      <w:proofErr w:type="gramStart"/>
-      <w:r>
-        <w:rPr>
-          <w:rFonts w:ascii="Bahnschrift Light" w:hAnsi="Bahnschrift Light"/>
-        </w:rPr>
-        <w:t>plt.figure</w:t>
-      </w:r>
-      <w:proofErr w:type="spellEnd"/>
-      <w:proofErr w:type="gramEnd"/>
-      <w:r>
-        <w:rPr>
-          <w:rFonts w:ascii="Bahnschrift Light" w:hAnsi="Bahnschrift Light"/>
-        </w:rPr>
-        <w:t>(</w:t>
-      </w:r>
-      <w:proofErr w:type="spellStart"/>
-      <w:r>
-        <w:rPr>
-          <w:rFonts w:ascii="Bahnschrift Light" w:hAnsi="Bahnschrift Light"/>
-        </w:rPr>
-        <w:t>figsize</w:t>
-      </w:r>
-      <w:proofErr w:type="spellEnd"/>
-      <w:proofErr w:type="gramStart"/>
-      <w:r>
-        <w:rPr>
-          <w:rFonts w:ascii="Bahnschrift Light" w:hAnsi="Bahnschrift Light"/>
-        </w:rPr>
-        <w:t>=(</w:t>
-      </w:r>
-      <w:proofErr w:type="gramEnd"/>
-      <w:r>
-        <w:rPr>
-          <w:rFonts w:ascii="Bahnschrift Light" w:hAnsi="Bahnschrift Light"/>
-        </w:rPr>
-        <w:t>12,6))</w:t>
-      </w:r>
-    </w:p>
-    <w:p>
-      <w:pPr>
-        <w:tabs>
-          <w:tab w:val="left" w:pos="1286"/>
-        </w:tabs>
-        <w:rPr>
-          <w:rFonts w:ascii="Bahnschrift Light" w:hAnsi="Bahnschrift Light"/>
-        </w:rPr>
-      </w:pPr>
-    </w:p>
-    <w:p>
-      <w:pPr>
-        <w:tabs>
-          <w:tab w:val="left" w:pos="1286"/>
-        </w:tabs>
-        <w:rPr>
-          <w:rFonts w:ascii="Bahnschrift Light" w:hAnsi="Bahnschrift Light"/>
-        </w:rPr>
-      </w:pPr>
-      <w:proofErr w:type="spellStart"/>
-      <w:proofErr w:type="gramStart"/>
-      <w:r>
-        <w:rPr>
-          <w:rFonts w:ascii="Bahnschrift Light" w:hAnsi="Bahnschrift Light"/>
-        </w:rPr>
-        <w:t>plt.subplot</w:t>
-      </w:r>
-      <w:proofErr w:type="spellEnd"/>
-      <w:proofErr w:type="gramEnd"/>
-      <w:r>
-        <w:rPr>
-          <w:rFonts w:ascii="Bahnschrift Light" w:hAnsi="Bahnschrift Light"/>
-        </w:rPr>
-        <w:t>(2,1,1)</w:t>
-      </w:r>
-    </w:p>
-    <w:p>
-      <w:pPr>
-        <w:tabs>
-          <w:tab w:val="left" w:pos="1286"/>
-        </w:tabs>
-        <w:rPr>
-          <w:rFonts w:ascii="Bahnschrift Light" w:hAnsi="Bahnschrift Light"/>
-        </w:rPr>
-      </w:pPr>
-      <w:proofErr w:type="spellStart"/>
-      <w:proofErr w:type="gramStart"/>
-      <w:r>
-        <w:rPr>
-          <w:rFonts w:ascii="Bahnschrift Light" w:hAnsi="Bahnschrift Light"/>
-        </w:rPr>
-        <w:t>plt.plot</w:t>
-      </w:r>
-      <w:proofErr w:type="spellEnd"/>
-      <w:proofErr w:type="gramEnd"/>
-      <w:r>
-        <w:rPr>
-          <w:rFonts w:ascii="Bahnschrift Light" w:hAnsi="Bahnschrift Light"/>
-        </w:rPr>
-        <w:t>(time, y, color='gray')</w:t>
-      </w:r>
-    </w:p>
-    <w:p>
-      <w:pPr>
-        <w:tabs>
-          <w:tab w:val="left" w:pos="1286"/>
-        </w:tabs>
-        <w:rPr>
-          <w:rFonts w:ascii="Bahnschrift Light" w:hAnsi="Bahnschrift Light"/>
-        </w:rPr>
-      </w:pPr>
-      <w:proofErr w:type="spellStart"/>
-      <w:proofErr w:type="gramStart"/>
-      <w:r>
-        <w:rPr>
-          <w:rFonts w:ascii="Bahnschrift Light" w:hAnsi="Bahnschrift Light"/>
-        </w:rPr>
-        <w:t>plt.title</w:t>
-      </w:r>
-      <w:proofErr w:type="spellEnd"/>
-      <w:proofErr w:type="gramEnd"/>
-      <w:r>
-        <w:rPr>
-          <w:rFonts w:ascii="Bahnschrift Light" w:hAnsi="Bahnschrift Light"/>
-        </w:rPr>
-        <w:t>("Amazon Stock 'Open' Price Fluctuations")</w:t>
-      </w:r>
-    </w:p>
-    <w:p>
-      <w:pPr>
-        <w:tabs>
-          <w:tab w:val="left" w:pos="1286"/>
-        </w:tabs>
-        <w:rPr>
-          <w:rFonts w:ascii="Bahnschrift Light" w:hAnsi="Bahnschrift Light"/>
-        </w:rPr>
-      </w:pPr>
-    </w:p>
-    <w:p>
-      <w:pPr>
-        <w:tabs>
-          <w:tab w:val="left" w:pos="1286"/>
-        </w:tabs>
-        <w:rPr>
-          <w:rFonts w:ascii="Bahnschrift Light" w:hAnsi="Bahnschrift Light"/>
-        </w:rPr>
-      </w:pPr>
-      <w:proofErr w:type="spellStart"/>
-      <w:proofErr w:type="gramStart"/>
-      <w:r>
-        <w:rPr>
-          <w:rFonts w:ascii="Bahnschrift Light" w:hAnsi="Bahnschrift Light"/>
-        </w:rPr>
-        <w:t>plt.subplot</w:t>
-      </w:r>
-      <w:proofErr w:type="spellEnd"/>
-      <w:proofErr w:type="gramEnd"/>
-      <w:r>
-        <w:rPr>
-          <w:rFonts w:ascii="Bahnschrift Light" w:hAnsi="Bahnschrift Light"/>
-        </w:rPr>
-        <w:t>(2,1,2)</w:t>
-      </w:r>
-    </w:p>
-    <w:p>
-      <w:pPr>
-        <w:tabs>
-          <w:tab w:val="left" w:pos="1286"/>
-        </w:tabs>
-        <w:rPr>
-          <w:rFonts w:ascii="Bahnschrift Light" w:hAnsi="Bahnschrift Light"/>
-        </w:rPr>
-      </w:pPr>
-      <w:proofErr w:type="spellStart"/>
-      <w:proofErr w:type="gramStart"/>
-      <w:r>
-        <w:rPr>
-          <w:rFonts w:ascii="Bahnschrift Light" w:hAnsi="Bahnschrift Light"/>
-        </w:rPr>
-        <w:t>plt.plot</w:t>
-      </w:r>
-      <w:proofErr w:type="spellEnd"/>
-      <w:proofErr w:type="gramEnd"/>
-      <w:r>
-        <w:rPr>
-          <w:rFonts w:ascii="Bahnschrift Light" w:hAnsi="Bahnschrift Light"/>
-        </w:rPr>
-        <w:t xml:space="preserve">(time, </w:t>
-      </w:r>
-      <w:proofErr w:type="spellStart"/>
-      <w:r>
-        <w:rPr>
-          <w:rFonts w:ascii="Bahnschrift Light" w:hAnsi="Bahnschrift Light"/>
-        </w:rPr>
-        <w:t>E_small</w:t>
-      </w:r>
-      <w:proofErr w:type="spellEnd"/>
-      <w:r>
-        <w:rPr>
-          <w:rFonts w:ascii="Bahnschrift Light" w:hAnsi="Bahnschrift Light"/>
-        </w:rPr>
-        <w:t>, label='Window=5')</w:t>
-      </w:r>
-    </w:p>
-    <w:p>
-      <w:pPr>
-        <w:tabs>
-          <w:tab w:val="left" w:pos="1286"/>
-        </w:tabs>
-        <w:rPr>
-          <w:rFonts w:ascii="Bahnschrift Light" w:hAnsi="Bahnschrift Light"/>
-        </w:rPr>
-      </w:pPr>
-      <w:proofErr w:type="spellStart"/>
-      <w:proofErr w:type="gramStart"/>
-      <w:r>
-        <w:rPr>
-          <w:rFonts w:ascii="Bahnschrift Light" w:hAnsi="Bahnschrift Light"/>
-        </w:rPr>
-        <w:t>plt.plot</w:t>
-      </w:r>
-      <w:proofErr w:type="spellEnd"/>
-      <w:proofErr w:type="gramEnd"/>
-      <w:r>
-        <w:rPr>
-          <w:rFonts w:ascii="Bahnschrift Light" w:hAnsi="Bahnschrift Light"/>
-        </w:rPr>
-        <w:t xml:space="preserve">(time, </w:t>
-      </w:r>
-      <w:proofErr w:type="spellStart"/>
-      <w:r>
-        <w:rPr>
-          <w:rFonts w:ascii="Bahnschrift Light" w:hAnsi="Bahnschrift Light"/>
-        </w:rPr>
-        <w:t>E_medium</w:t>
-      </w:r>
-      <w:proofErr w:type="spellEnd"/>
-      <w:r>
-        <w:rPr>
-          <w:rFonts w:ascii="Bahnschrift Light" w:hAnsi="Bahnschrift Light"/>
-        </w:rPr>
-        <w:t>, label='Window=30')</w:t>
-      </w:r>
-    </w:p>
-    <w:p>
-      <w:pPr>
-        <w:tabs>
-          <w:tab w:val="left" w:pos="1286"/>
-        </w:tabs>
-        <w:rPr>
-          <w:rFonts w:ascii="Bahnschrift Light" w:hAnsi="Bahnschrift Light"/>
-        </w:rPr>
-      </w:pPr>
-      <w:proofErr w:type="spellStart"/>
-      <w:proofErr w:type="gramStart"/>
-      <w:r>
-        <w:rPr>
-          <w:rFonts w:ascii="Bahnschrift Light" w:hAnsi="Bahnschrift Light"/>
-        </w:rPr>
-        <w:t>plt.plot</w:t>
-      </w:r>
-      <w:proofErr w:type="spellEnd"/>
-      <w:proofErr w:type="gramEnd"/>
-      <w:r>
-        <w:rPr>
-          <w:rFonts w:ascii="Bahnschrift Light" w:hAnsi="Bahnschrift Light"/>
-        </w:rPr>
-        <w:t xml:space="preserve">(time, </w:t>
-      </w:r>
-      <w:proofErr w:type="spellStart"/>
-      <w:r>
-        <w:rPr>
-          <w:rFonts w:ascii="Bahnschrift Light" w:hAnsi="Bahnschrift Light"/>
-        </w:rPr>
-        <w:t>E_large</w:t>
-      </w:r>
-      <w:proofErr w:type="spellEnd"/>
-      <w:r>
-        <w:rPr>
-          <w:rFonts w:ascii="Bahnschrift Light" w:hAnsi="Bahnschrift Light"/>
-        </w:rPr>
-        <w:t>, label='Window=100')</w:t>
-      </w:r>
-    </w:p>
-    <w:p>
-      <w:pPr>
-        <w:tabs>
-          <w:tab w:val="left" w:pos="1286"/>
-        </w:tabs>
-        <w:rPr>
-          <w:rFonts w:ascii="Bahnschrift Light" w:hAnsi="Bahnschrift Light"/>
-        </w:rPr>
-      </w:pPr>
-      <w:proofErr w:type="spellStart"/>
-      <w:proofErr w:type="gramStart"/>
-      <w:r>
-        <w:rPr>
-          <w:rFonts w:ascii="Bahnschrift Light" w:hAnsi="Bahnschrift Light"/>
-        </w:rPr>
-        <w:t>plt.xlabel</w:t>
-      </w:r>
-      <w:proofErr w:type="spellEnd"/>
-      <w:proofErr w:type="gramEnd"/>
-      <w:r>
-        <w:rPr>
-          <w:rFonts w:ascii="Bahnschrift Light" w:hAnsi="Bahnschrift Light"/>
-        </w:rPr>
-        <w:t>("Time (days)")</w:t>
-      </w:r>
-    </w:p>
-    <w:p>
-      <w:pPr>
-        <w:tabs>
-          <w:tab w:val="left" w:pos="1286"/>
-        </w:tabs>
-        <w:rPr>
-          <w:rFonts w:ascii="Bahnschrift Light" w:hAnsi="Bahnschrift Light"/>
-        </w:rPr>
-      </w:pPr>
-      <w:proofErr w:type="spellStart"/>
-      <w:proofErr w:type="gramStart"/>
-      <w:r>
-        <w:rPr>
-          <w:rFonts w:ascii="Bahnschrift Light" w:hAnsi="Bahnschrift Light"/>
-        </w:rPr>
-        <w:t>plt.ylabel</w:t>
-      </w:r>
-      <w:proofErr w:type="spellEnd"/>
-      <w:proofErr w:type="gramEnd"/>
-      <w:r>
-        <w:rPr>
-          <w:rFonts w:ascii="Bahnschrift Light" w:hAnsi="Bahnschrift Light"/>
-        </w:rPr>
-        <w:t>("Energy")</w:t>
-      </w:r>
-    </w:p>
-    <w:p>
-      <w:pPr>
-        <w:tabs>
-          <w:tab w:val="left" w:pos="1286"/>
-        </w:tabs>
-        <w:rPr>
-          <w:rFonts w:ascii="Bahnschrift Light" w:hAnsi="Bahnschrift Light"/>
-        </w:rPr>
-      </w:pPr>
-      <w:proofErr w:type="spellStart"/>
-      <w:proofErr w:type="gramStart"/>
-      <w:r>
-        <w:rPr>
-          <w:rFonts w:ascii="Bahnschrift Light" w:hAnsi="Bahnschrift Light"/>
-        </w:rPr>
         <w:t>plt.title</w:t>
       </w:r>
       <w:proofErr w:type="spellEnd"/>
@@ -7309,10 +7396,19 @@
       </w:pPr>
       <w:r>
         <w:rPr>
-          <w:sz w:val="28"/>
-          <w:szCs w:val="28"/>
-        </w:rPr>
-        <w:t xml:space="preserve">Machine learning is a field in technology which uses scientific methods </w:t>
+          <w:b/>
+          <w:bCs/>
+          <w:sz w:val="28"/>
+          <w:szCs w:val="28"/>
+        </w:rPr>
+        <w:t>Machine learning</w:t>
+      </w:r>
+      <w:r>
+        <w:rPr>
+          <w:sz w:val="28"/>
+          <w:szCs w:val="28"/>
+        </w:rPr>
+        <w:t xml:space="preserve"> is a field in technology which uses scientific methods </w:t>
       </w:r>
       <w:r>
         <w:rPr>
@@ -7355,6 +7451,8 @@
       </w:pPr>
       <w:r>
         <w:rPr>
+          <w:b/>
+          <w:bCs/>
           <w:sz w:val="28"/>
           <w:szCs w:val="28"/>
         </w:rPr>
@@ -7362,10 +7460,19 @@
       </w:r>
       <w:r>
         <w:rPr>
-          <w:sz w:val="28"/>
-          <w:szCs w:val="28"/>
-        </w:rPr>
-        <w:t xml:space="preserve"> networks have been </w:t>
+          <w:b/>
+          <w:bCs/>
+          <w:sz w:val="28"/>
+          <w:szCs w:val="28"/>
+        </w:rPr>
+        <w:t xml:space="preserve"> networks</w:t>
+      </w:r>
+      <w:r>
+        <w:rPr>
+          <w:sz w:val="28"/>
+          <w:szCs w:val="28"/>
+        </w:rPr>
+        <w:t xml:space="preserve"> have been </w:t>
       </w:r>
       <w:r>
         <w:rPr>
@@ -7445,6 +7552,8 @@
       </w:pPr>
       <w:r>
         <w:rPr>
+          <w:b/>
+          <w:bCs/>
           <w:sz w:val="28"/>
           <w:szCs w:val="28"/>
         </w:rPr>
@@ -7452,6 +7561,8 @@
       </w:r>
       <w:r>
         <w:rPr>
+          <w:b/>
+          <w:bCs/>
           <w:sz w:val="28"/>
           <w:szCs w:val="28"/>
         </w:rPr>

</xml_diff>